<commit_message>
link for domain model
</commit_message>
<xml_diff>
--- a/Deliverable 1/Sections_Combined/Sections_2_3.1_3.2_4_6_7_8.docx
+++ b/Deliverable 1/Sections_Combined/Sections_2_3.1_3.2_4_6_7_8.docx
@@ -12830,6 +12830,12 @@
         <w:pStyle w:val="Standard"/>
         <w:jc w:val="center"/>
       </w:pPr>
+    </w:p>
+    <w:p>
+      <w:pPr>
+        <w:pStyle w:val="Standard"/>
+        <w:jc w:val="center"/>
+      </w:pPr>
       <w:bookmarkStart w:id="0" w:name="_GoBack"/>
       <w:bookmarkEnd w:id="0"/>
     </w:p>
@@ -12839,16 +12845,8 @@
         <w:spacing w:line="240" w:lineRule="auto"/>
       </w:pPr>
       <w:r>
-        <w:t>3.</w:t>
-      </w:r>
-      <w:r>
-        <w:t>2</w:t>
-      </w:r>
-      <w:r>
-        <w:t xml:space="preserve">     </w:t>
-      </w:r>
-      <w:r>
-        <w:t>DOMAIN MODEL</w:t>
+        <w:lastRenderedPageBreak/>
+        <w:t>3.2     DOMAIN MODEL</w:t>
       </w:r>
     </w:p>
     <w:p>

</xml_diff>

<commit_message>
added my 3.3 and personal resource-me
</commit_message>
<xml_diff>
--- a/Deliverable 1/Sections_Combined/Sections_2_3.1_3.2_4_6_7_8.docx
+++ b/Deliverable 1/Sections_Combined/Sections_2_3.1_3.2_4_6_7_8.docx
@@ -1,6 +1,6 @@
 
 <file path=word/document.xml><?xml version="1.0" encoding="utf-8"?>
-<w:document xmlns:wpc="http://schemas.microsoft.com/office/word/2010/wordprocessingCanvas" xmlns:cx="http://schemas.microsoft.com/office/drawing/2014/chartex" xmlns:cx1="http://schemas.microsoft.com/office/drawing/2015/9/8/chartex" xmlns:mc="http://schemas.openxmlformats.org/markup-compatibility/2006" xmlns:o="urn:schemas-microsoft-com:office:office" xmlns:r="http://schemas.openxmlformats.org/officeDocument/2006/relationships" xmlns:m="http://schemas.openxmlformats.org/officeDocument/2006/math" xmlns:v="urn:schemas-microsoft-com:vml" xmlns:wp14="http://schemas.microsoft.com/office/word/2010/wordprocessingDrawing" xmlns:wp="http://schemas.openxmlformats.org/drawingml/2006/wordprocessingDrawing" xmlns:w10="urn:schemas-microsoft-com:office:word" xmlns:w="http://schemas.openxmlformats.org/wordprocessingml/2006/main" xmlns:w14="http://schemas.microsoft.com/office/word/2010/wordml" xmlns:w15="http://schemas.microsoft.com/office/word/2012/wordml" xmlns:w16se="http://schemas.microsoft.com/office/word/2015/wordml/symex" xmlns:wpg="http://schemas.microsoft.com/office/word/2010/wordprocessingGroup" xmlns:wpi="http://schemas.microsoft.com/office/word/2010/wordprocessingInk" xmlns:wne="http://schemas.microsoft.com/office/word/2006/wordml" xmlns:wps="http://schemas.microsoft.com/office/word/2010/wordprocessingShape" mc:Ignorable="w14 w15 w16se wp14">
+<w:document xmlns:wpc="http://schemas.microsoft.com/office/word/2010/wordprocessingCanvas" xmlns:mc="http://schemas.openxmlformats.org/markup-compatibility/2006" xmlns:o="urn:schemas-microsoft-com:office:office" xmlns:r="http://schemas.openxmlformats.org/officeDocument/2006/relationships" xmlns:m="http://schemas.openxmlformats.org/officeDocument/2006/math" xmlns:v="urn:schemas-microsoft-com:vml" xmlns:wp14="http://schemas.microsoft.com/office/word/2010/wordprocessingDrawing" xmlns:wp="http://schemas.openxmlformats.org/drawingml/2006/wordprocessingDrawing" xmlns:w10="urn:schemas-microsoft-com:office:word" xmlns:w="http://schemas.openxmlformats.org/wordprocessingml/2006/main" xmlns:w14="http://schemas.microsoft.com/office/word/2010/wordml" xmlns:w15="http://schemas.microsoft.com/office/word/2012/wordml" xmlns:wpg="http://schemas.microsoft.com/office/word/2010/wordprocessingGroup" xmlns:wpi="http://schemas.microsoft.com/office/word/2010/wordprocessingInk" xmlns:wne="http://schemas.microsoft.com/office/word/2006/wordml" xmlns:wps="http://schemas.microsoft.com/office/word/2010/wordprocessingShape" mc:Ignorable="w14 w15 wp14">
   <w:body>
     <w:p>
       <w:pPr>
@@ -12836,8 +12836,6 @@
         <w:pStyle w:val="Standard"/>
         <w:jc w:val="center"/>
       </w:pPr>
-      <w:bookmarkStart w:id="0" w:name="_GoBack"/>
-      <w:bookmarkEnd w:id="0"/>
     </w:p>
     <w:p>
       <w:pPr>
@@ -12891,7 +12889,19 @@
         <w:t>3</w:t>
       </w:r>
       <w:r>
-        <w:t xml:space="preserve">     NON </w:t>
+        <w:t xml:space="preserve">     </w:t>
+      </w:r>
+      <w:r>
+        <w:t>CONSTRAINT AND QUALITIES</w:t>
+      </w:r>
+    </w:p>
+    <w:p>
+      <w:pPr>
+        <w:pStyle w:val="Textbody"/>
+        <w:spacing w:line="240" w:lineRule="auto"/>
+      </w:pPr>
+      <w:r>
+        <w:t xml:space="preserve">NON </w:t>
       </w:r>
       <w:r>
         <w:rPr>
@@ -12906,6 +12916,30 @@
     </w:p>
     <w:p>
       <w:pPr>
+        <w:pStyle w:val="Textbody"/>
+        <w:spacing w:line="240" w:lineRule="auto"/>
+      </w:pPr>
+    </w:p>
+    <w:p>
+      <w:pPr>
+        <w:pStyle w:val="Standard"/>
+        <w:rPr>
+          <w:b/>
+          <w:bCs/>
+          <w:u w:val="single"/>
+        </w:rPr>
+      </w:pPr>
+      <w:r>
+        <w:rPr>
+          <w:b/>
+          <w:bCs/>
+          <w:u w:val="single"/>
+        </w:rPr>
+        <w:t>1. Product</w:t>
+      </w:r>
+    </w:p>
+    <w:p>
+      <w:pPr>
         <w:pStyle w:val="Standard"/>
         <w:ind w:left="864"/>
         <w:rPr>
@@ -12918,7 +12952,14 @@
           <w:b/>
           <w:bCs/>
         </w:rPr>
-        <w:t>. Security</w:t>
+        <w:t>1.1</w:t>
+      </w:r>
+      <w:r>
+        <w:rPr>
+          <w:b/>
+          <w:bCs/>
+        </w:rPr>
+        <w:t xml:space="preserve"> Security</w:t>
       </w:r>
     </w:p>
     <w:p>
@@ -12950,7 +12991,14 @@
           <w:b/>
           <w:bCs/>
         </w:rPr>
-        <w:t>2. Privacy</w:t>
+        <w:t xml:space="preserve">1.2 </w:t>
+      </w:r>
+      <w:r>
+        <w:rPr>
+          <w:b/>
+          <w:bCs/>
+        </w:rPr>
+        <w:t>Privacy</w:t>
       </w:r>
     </w:p>
     <w:p>
@@ -12982,7 +13030,14 @@
           <w:b/>
           <w:bCs/>
         </w:rPr>
-        <w:t>3. Maintainability</w:t>
+        <w:t>1.3</w:t>
+      </w:r>
+      <w:r>
+        <w:rPr>
+          <w:b/>
+          <w:bCs/>
+        </w:rPr>
+        <w:t xml:space="preserve"> Maintainability</w:t>
       </w:r>
     </w:p>
     <w:p>
@@ -13014,7 +13069,14 @@
           <w:b/>
           <w:bCs/>
         </w:rPr>
-        <w:t>4, Compatibility</w:t>
+        <w:t>1.</w:t>
+      </w:r>
+      <w:r>
+        <w:rPr>
+          <w:b/>
+          <w:bCs/>
+        </w:rPr>
+        <w:t>4 Compatibility</w:t>
       </w:r>
     </w:p>
     <w:p>
@@ -13064,7 +13126,14 @@
           <w:b/>
           <w:bCs/>
         </w:rPr>
-        <w:t>5. Portability</w:t>
+        <w:t>1.5</w:t>
+      </w:r>
+      <w:r>
+        <w:rPr>
+          <w:b/>
+          <w:bCs/>
+        </w:rPr>
+        <w:t xml:space="preserve"> Portability</w:t>
       </w:r>
     </w:p>
     <w:p>
@@ -13096,7 +13165,15 @@
           <w:b/>
           <w:bCs/>
         </w:rPr>
-        <w:t>6. Performance</w:t>
+        <w:lastRenderedPageBreak/>
+        <w:t>1.6</w:t>
+      </w:r>
+      <w:r>
+        <w:rPr>
+          <w:b/>
+          <w:bCs/>
+        </w:rPr>
+        <w:t xml:space="preserve"> Performance</w:t>
       </w:r>
     </w:p>
     <w:p>
@@ -13110,6 +13187,495 @@
     </w:p>
     <w:p>
       <w:pPr>
+        <w:rPr>
+          <w:b/>
+          <w:u w:val="single"/>
+        </w:rPr>
+      </w:pPr>
+      <w:r>
+        <w:rPr>
+          <w:b/>
+          <w:u w:val="single"/>
+        </w:rPr>
+        <w:t>2. Organizational</w:t>
+      </w:r>
+    </w:p>
+    <w:p>
+      <w:pPr>
+        <w:rPr>
+          <w:b/>
+        </w:rPr>
+      </w:pPr>
+      <w:r>
+        <w:tab/>
+      </w:r>
+      <w:r>
+        <w:rPr>
+          <w:b/>
+        </w:rPr>
+        <w:t>2.1</w:t>
+      </w:r>
+      <w:r>
+        <w:t xml:space="preserve"> </w:t>
+      </w:r>
+      <w:r>
+        <w:rPr>
+          <w:b/>
+        </w:rPr>
+        <w:t>Development</w:t>
+      </w:r>
+    </w:p>
+    <w:p>
+      <w:pPr>
+        <w:ind w:left="720"/>
+      </w:pPr>
+      <w:r>
+        <w:t>The syst</w:t>
+      </w:r>
+      <w:r>
+        <w:t>em is designed from a prototype; a</w:t>
+      </w:r>
+      <w:r>
+        <w:t xml:space="preserve"> basic functional prototype will be developed and used in order evaluate Feasibility of requirements and strength of the design.</w:t>
+      </w:r>
+    </w:p>
+    <w:p>
+      <w:pPr>
+        <w:ind w:left="720"/>
+      </w:pPr>
+      <w:r>
+        <w:t>The system shall poses full documentation for requirements and design models.</w:t>
+      </w:r>
+      <w:r>
+        <w:t xml:space="preserve"> </w:t>
+      </w:r>
+      <w:r>
+        <w:t>The documentation will be broken down and separated into sections in order to provide a work breakdown structure.</w:t>
+      </w:r>
+    </w:p>
+    <w:p>
+      <w:pPr>
+        <w:ind w:left="720"/>
+      </w:pPr>
+    </w:p>
+    <w:p>
+      <w:pPr>
+        <w:rPr>
+          <w:b/>
+        </w:rPr>
+      </w:pPr>
+      <w:r>
+        <w:tab/>
+      </w:r>
+      <w:r>
+        <w:rPr>
+          <w:b/>
+        </w:rPr>
+        <w:t>2.2</w:t>
+      </w:r>
+      <w:r>
+        <w:t xml:space="preserve"> </w:t>
+      </w:r>
+      <w:r>
+        <w:rPr>
+          <w:b/>
+        </w:rPr>
+        <w:t>Operational</w:t>
+      </w:r>
+    </w:p>
+    <w:p>
+      <w:pPr>
+        <w:ind w:left="720"/>
+      </w:pPr>
+      <w:r>
+        <w:t>The system is designed to function with various sizes of databases</w:t>
+      </w:r>
+      <w:r>
+        <w:t>: a</w:t>
+      </w:r>
+      <w:r>
+        <w:t>s long as the appropriate databases respect the current SQL schema for tables and relationships, the database can be changed.</w:t>
+      </w:r>
+      <w:r>
+        <w:t xml:space="preserve"> Furthermore, t</w:t>
+      </w:r>
+      <w:r>
+        <w:t>he web scheduler shall possess a model view controller design pattern.</w:t>
+      </w:r>
+    </w:p>
+    <w:p>
+      <w:pPr>
+        <w:ind w:left="720"/>
+      </w:pPr>
+      <w:r>
+        <w:t>A model shall be used for the object oriented back-end for managing data. This model can respond to requests from the front end view and the overall controller. This controller will direct user input and general management directives in order to change the</w:t>
+      </w:r>
+      <w:r>
+        <w:t xml:space="preserve"> state of the model and it</w:t>
+      </w:r>
+      <w:r>
+        <w:t xml:space="preserve">s data. </w:t>
+      </w:r>
+    </w:p>
+    <w:p>
+      <w:pPr>
+        <w:ind w:left="720"/>
+      </w:pPr>
+    </w:p>
+    <w:p>
+      <w:pPr>
+        <w:rPr>
+          <w:b/>
+        </w:rPr>
+      </w:pPr>
+      <w:r>
+        <w:tab/>
+      </w:r>
+      <w:r>
+        <w:rPr>
+          <w:b/>
+        </w:rPr>
+        <w:t>2.3</w:t>
+      </w:r>
+      <w:r>
+        <w:t xml:space="preserve"> </w:t>
+      </w:r>
+      <w:r>
+        <w:rPr>
+          <w:b/>
+        </w:rPr>
+        <w:t>Environmental</w:t>
+      </w:r>
+    </w:p>
+    <w:p>
+      <w:pPr>
+        <w:ind w:left="720"/>
+      </w:pPr>
+      <w:r>
+        <w:t>The system requir</w:t>
+      </w:r>
+      <w:r>
+        <w:t>es internet for all user access: t</w:t>
+      </w:r>
+      <w:r>
+        <w:t>he web application can only be utilized through a web browser on a device with internet access.</w:t>
+      </w:r>
+      <w:r>
+        <w:t xml:space="preserve"> </w:t>
+      </w:r>
+      <w:r>
+        <w:t>The system requires access to databases for user information.</w:t>
+      </w:r>
+      <w:r>
+        <w:t xml:space="preserve"> This</w:t>
+      </w:r>
+      <w:r>
+        <w:t xml:space="preserve"> information is stored in SQL databases that must be accessed to perform all basic operations (login, see schedule).</w:t>
+      </w:r>
+    </w:p>
+    <w:p>
+      <w:pPr>
+        <w:ind w:left="2160"/>
+      </w:pPr>
+    </w:p>
+    <w:p>
+      <w:pPr>
+        <w:rPr>
+          <w:b/>
+          <w:u w:val="single"/>
+        </w:rPr>
+      </w:pPr>
+      <w:r>
+        <w:rPr>
+          <w:b/>
+          <w:u w:val="single"/>
+        </w:rPr>
+        <w:t>3. External</w:t>
+      </w:r>
+    </w:p>
+    <w:p>
+      <w:pPr>
+        <w:rPr>
+          <w:b/>
+        </w:rPr>
+      </w:pPr>
+      <w:r>
+        <w:tab/>
+      </w:r>
+      <w:r>
+        <w:rPr>
+          <w:b/>
+        </w:rPr>
+        <w:t>3.1</w:t>
+      </w:r>
+      <w:r>
+        <w:t xml:space="preserve"> </w:t>
+      </w:r>
+      <w:r>
+        <w:rPr>
+          <w:b/>
+        </w:rPr>
+        <w:t>Regulatory</w:t>
+      </w:r>
+    </w:p>
+    <w:p>
+      <w:pPr>
+        <w:ind w:left="720"/>
+        <w:rPr>
+          <w:rFonts w:cs="CMR10"/>
+          <w:color w:val="000000"/>
+          <w:lang w:eastAsia="en-CA"/>
+        </w:rPr>
+      </w:pPr>
+      <w:r>
+        <w:t xml:space="preserve">The Schedulers’ team shall conform to Concordia University’s </w:t>
+      </w:r>
+      <w:r>
+        <w:rPr>
+          <w:rFonts w:cs="CMR10"/>
+          <w:color w:val="000000"/>
+          <w:lang w:eastAsia="en-CA"/>
+        </w:rPr>
+        <w:t>Academic Code of Conduct.</w:t>
+      </w:r>
+      <w:r>
+        <w:rPr>
+          <w:rFonts w:cs="CMR10"/>
+          <w:color w:val="000000"/>
+          <w:lang w:eastAsia="en-CA"/>
+        </w:rPr>
+        <w:t xml:space="preserve"> </w:t>
+      </w:r>
+      <w:r>
+        <w:rPr>
+          <w:rFonts w:cs="CMR10"/>
+          <w:color w:val="000000"/>
+          <w:lang w:eastAsia="en-CA"/>
+        </w:rPr>
+        <w:t xml:space="preserve">The web application will </w:t>
+      </w:r>
+      <w:r>
+        <w:rPr>
+          <w:rFonts w:cs="CMR10"/>
+          <w:color w:val="000000"/>
+          <w:lang w:eastAsia="en-CA"/>
+        </w:rPr>
+        <w:t xml:space="preserve">also </w:t>
+      </w:r>
+      <w:r>
+        <w:rPr>
+          <w:rFonts w:cs="CMR10"/>
+          <w:color w:val="000000"/>
+          <w:lang w:eastAsia="en-CA"/>
+        </w:rPr>
+        <w:t>respect trade</w:t>
+      </w:r>
+      <w:r>
+        <w:rPr>
+          <w:rFonts w:cs="CMR10"/>
+          <w:color w:val="000000"/>
+          <w:lang w:eastAsia="en-CA"/>
+        </w:rPr>
+        <w:t>marks and intellectual property, and t</w:t>
+      </w:r>
+      <w:r>
+        <w:rPr>
+          <w:rFonts w:cs="CMR10"/>
+          <w:color w:val="000000"/>
+          <w:lang w:eastAsia="en-CA"/>
+        </w:rPr>
+        <w:t>he supporting documentation will cite and reference all works used.</w:t>
+      </w:r>
+    </w:p>
+    <w:p>
+      <w:pPr>
+        <w:ind w:left="720"/>
+        <w:rPr>
+          <w:rFonts w:cs="CMR10"/>
+          <w:color w:val="000000"/>
+          <w:lang w:eastAsia="en-CA"/>
+        </w:rPr>
+      </w:pPr>
+    </w:p>
+    <w:p>
+      <w:pPr>
+        <w:rPr>
+          <w:rFonts w:cs="CMR10"/>
+          <w:b/>
+          <w:color w:val="000000"/>
+          <w:lang w:eastAsia="en-CA"/>
+        </w:rPr>
+      </w:pPr>
+      <w:r>
+        <w:rPr>
+          <w:rFonts w:cs="CMR10"/>
+          <w:color w:val="000000"/>
+          <w:lang w:eastAsia="en-CA"/>
+        </w:rPr>
+        <w:tab/>
+      </w:r>
+      <w:r>
+        <w:rPr>
+          <w:rFonts w:cs="CMR10"/>
+          <w:b/>
+          <w:color w:val="000000"/>
+          <w:lang w:eastAsia="en-CA"/>
+        </w:rPr>
+        <w:t>3.2</w:t>
+      </w:r>
+      <w:r>
+        <w:rPr>
+          <w:rFonts w:cs="CMR10"/>
+          <w:color w:val="000000"/>
+          <w:lang w:eastAsia="en-CA"/>
+        </w:rPr>
+        <w:t xml:space="preserve"> </w:t>
+      </w:r>
+      <w:r>
+        <w:rPr>
+          <w:rFonts w:cs="CMR10"/>
+          <w:b/>
+          <w:color w:val="000000"/>
+          <w:lang w:eastAsia="en-CA"/>
+        </w:rPr>
+        <w:t>Legislative</w:t>
+      </w:r>
+      <w:bookmarkStart w:id="0" w:name="_GoBack"/>
+      <w:bookmarkEnd w:id="0"/>
+    </w:p>
+    <w:p>
+      <w:pPr>
+        <w:ind w:left="720"/>
+      </w:pPr>
+      <w:r>
+        <w:rPr>
+          <w:rFonts w:cs="CMR10"/>
+          <w:color w:val="000000"/>
+          <w:lang w:eastAsia="en-CA"/>
+        </w:rPr>
+        <w:t>For a</w:t>
+      </w:r>
+      <w:r>
+        <w:rPr>
+          <w:rFonts w:cs="CMR10"/>
+          <w:color w:val="000000"/>
+          <w:lang w:eastAsia="en-CA"/>
+        </w:rPr>
+        <w:t>ccounting</w:t>
+      </w:r>
+      <w:r>
+        <w:rPr>
+          <w:rFonts w:cs="CMR10"/>
+          <w:color w:val="000000"/>
+          <w:lang w:eastAsia="en-CA"/>
+        </w:rPr>
+        <w:t xml:space="preserve"> purposes, t</w:t>
+      </w:r>
+      <w:r>
+        <w:rPr>
+          <w:rFonts w:cs="CMR10"/>
+          <w:color w:val="000000"/>
+          <w:lang w:eastAsia="en-CA"/>
+        </w:rPr>
+        <w:t>he scheduler’s team’s captains will keep a time record for meetings.</w:t>
+      </w:r>
+      <w:r>
+        <w:rPr>
+          <w:rFonts w:cs="CMR10"/>
+          <w:color w:val="000000"/>
+          <w:lang w:eastAsia="en-CA"/>
+        </w:rPr>
+        <w:t xml:space="preserve"> </w:t>
+      </w:r>
+      <w:r>
+        <w:rPr>
+          <w:rFonts w:cs="CMR10"/>
+          <w:color w:val="000000"/>
+          <w:lang w:eastAsia="en-CA"/>
+        </w:rPr>
+        <w:t>A time log record for each team meeting, created by a team leader, will be uploaded to the supporting documents for the Scheduler’s team.</w:t>
+      </w:r>
+      <w:r>
+        <w:rPr>
+          <w:rFonts w:cs="CMR10"/>
+          <w:color w:val="000000"/>
+          <w:lang w:eastAsia="en-CA"/>
+        </w:rPr>
+        <w:t xml:space="preserve"> This shall be added to the individually kept team </w:t>
+      </w:r>
+      <w:r>
+        <w:rPr>
+          <w:rFonts w:cs="CMR10"/>
+          <w:color w:val="000000"/>
+          <w:lang w:eastAsia="en-CA"/>
+        </w:rPr>
+        <w:t>member record</w:t>
+      </w:r>
+      <w:r>
+        <w:rPr>
+          <w:rFonts w:cs="CMR10"/>
+          <w:color w:val="000000"/>
+          <w:lang w:eastAsia="en-CA"/>
+        </w:rPr>
+        <w:t>s</w:t>
+      </w:r>
+      <w:r>
+        <w:rPr>
+          <w:rFonts w:cs="CMR10"/>
+          <w:color w:val="000000"/>
+          <w:lang w:eastAsia="en-CA"/>
+        </w:rPr>
+        <w:t xml:space="preserve"> and log</w:t>
+      </w:r>
+      <w:r>
+        <w:rPr>
+          <w:rFonts w:cs="CMR10"/>
+          <w:color w:val="000000"/>
+          <w:lang w:eastAsia="en-CA"/>
+        </w:rPr>
+        <w:t>s for</w:t>
+      </w:r>
+      <w:r>
+        <w:rPr>
+          <w:rFonts w:cs="CMR10"/>
+          <w:color w:val="000000"/>
+          <w:lang w:eastAsia="en-CA"/>
+        </w:rPr>
+        <w:t xml:space="preserve"> time spent on each section</w:t>
+      </w:r>
+      <w:r>
+        <w:rPr>
+          <w:rFonts w:cs="CMR10"/>
+          <w:color w:val="000000"/>
+          <w:lang w:eastAsia="en-CA"/>
+        </w:rPr>
+        <w:t xml:space="preserve">: </w:t>
+      </w:r>
+      <w:r>
+        <w:rPr>
+          <w:rFonts w:cs="CMR10"/>
+          <w:color w:val="000000"/>
+          <w:lang w:eastAsia="en-CA"/>
+        </w:rPr>
+        <w:t>Individual members will record the time spent on each assigned se</w:t>
+      </w:r>
+      <w:r>
+        <w:rPr>
+          <w:rFonts w:cs="CMR10"/>
+          <w:color w:val="000000"/>
+          <w:lang w:eastAsia="en-CA"/>
+        </w:rPr>
+        <w:t>ctions.</w:t>
+      </w:r>
+    </w:p>
+    <w:p>
+      <w:pPr>
+        <w:pStyle w:val="Standard"/>
+        <w:ind w:left="864"/>
+      </w:pPr>
+    </w:p>
+    <w:p>
+      <w:pPr>
         <w:pStyle w:val="Standard"/>
         <w:spacing w:line="240" w:lineRule="auto"/>
         <w:ind w:left="864"/>
@@ -13158,15 +13724,50 @@
     </w:p>
     <w:p>
       <w:pPr>
-        <w:pStyle w:val="Textbody"/>
+        <w:pStyle w:val="Standard"/>
         <w:spacing w:line="240" w:lineRule="auto"/>
-      </w:pPr>
-      <w:r>
         <w:rPr>
           <w:sz w:val="28"/>
           <w:szCs w:val="28"/>
           <w:u w:val="single"/>
         </w:rPr>
+      </w:pPr>
+    </w:p>
+    <w:p>
+      <w:pPr>
+        <w:pStyle w:val="Standard"/>
+        <w:spacing w:line="240" w:lineRule="auto"/>
+        <w:rPr>
+          <w:sz w:val="28"/>
+          <w:szCs w:val="28"/>
+          <w:u w:val="single"/>
+        </w:rPr>
+      </w:pPr>
+    </w:p>
+    <w:p>
+      <w:pPr>
+        <w:pStyle w:val="Standard"/>
+        <w:spacing w:line="240" w:lineRule="auto"/>
+        <w:ind w:left="864"/>
+        <w:rPr>
+          <w:sz w:val="28"/>
+          <w:szCs w:val="28"/>
+          <w:u w:val="single"/>
+        </w:rPr>
+      </w:pPr>
+    </w:p>
+    <w:p>
+      <w:pPr>
+        <w:pStyle w:val="Textbody"/>
+        <w:spacing w:line="240" w:lineRule="auto"/>
+      </w:pPr>
+      <w:r>
+        <w:rPr>
+          <w:sz w:val="28"/>
+          <w:szCs w:val="28"/>
+          <w:u w:val="single"/>
+        </w:rPr>
+        <w:lastRenderedPageBreak/>
         <w:t>4. R</w:t>
       </w:r>
       <w:r>
@@ -14348,7 +14949,6 @@
               <w:spacing w:line="240" w:lineRule="auto"/>
             </w:pPr>
             <w:r>
-              <w:lastRenderedPageBreak/>
               <w:t>Experience</w:t>
             </w:r>
           </w:p>
@@ -14495,6 +15095,7 @@
               <w:spacing w:line="240" w:lineRule="auto"/>
             </w:pPr>
             <w:r>
+              <w:lastRenderedPageBreak/>
               <w:t>Problem Solving</w:t>
             </w:r>
           </w:p>
@@ -14540,6 +15141,7 @@
               <w:spacing w:line="240" w:lineRule="auto"/>
             </w:pPr>
             <w:r>
+              <w:lastRenderedPageBreak/>
               <w:t>Availability</w:t>
             </w:r>
           </w:p>
@@ -15703,7 +16305,6 @@
               <w:spacing w:line="240" w:lineRule="auto"/>
             </w:pPr>
             <w:r>
-              <w:lastRenderedPageBreak/>
               <w:t>Knowledge</w:t>
             </w:r>
           </w:p>
@@ -15839,6 +16440,7 @@
               <w:spacing w:line="240" w:lineRule="auto"/>
             </w:pPr>
             <w:r>
+              <w:lastRenderedPageBreak/>
               <w:t>Strengths</w:t>
             </w:r>
           </w:p>
@@ -16496,6 +17098,437 @@
         <w:ind w:left="288"/>
       </w:pPr>
     </w:p>
+    <w:tbl>
+      <w:tblPr>
+        <w:tblW w:w="9350" w:type="dxa"/>
+        <w:tblInd w:w="-2" w:type="dxa"/>
+        <w:tblLayout w:type="fixed"/>
+        <w:tblCellMar>
+          <w:left w:w="10" w:type="dxa"/>
+          <w:right w:w="10" w:type="dxa"/>
+        </w:tblCellMar>
+        <w:tblLook w:val="04A0" w:firstRow="1" w:lastRow="0" w:firstColumn="1" w:lastColumn="0" w:noHBand="0" w:noVBand="1"/>
+      </w:tblPr>
+      <w:tblGrid>
+        <w:gridCol w:w="1704"/>
+        <w:gridCol w:w="7646"/>
+      </w:tblGrid>
+      <w:tr>
+        <w:trPr>
+          <w:trHeight w:val="270"/>
+        </w:trPr>
+        <w:tc>
+          <w:tcPr>
+            <w:tcW w:w="1704" w:type="dxa"/>
+            <w:tcBorders>
+              <w:top w:val="single" w:sz="4" w:space="0" w:color="000001"/>
+              <w:left w:val="single" w:sz="4" w:space="0" w:color="000001"/>
+              <w:bottom w:val="single" w:sz="4" w:space="0" w:color="000001"/>
+              <w:right w:val="single" w:sz="4" w:space="0" w:color="000001"/>
+            </w:tcBorders>
+            <w:shd w:val="clear" w:color="auto" w:fill="004586"/>
+            <w:tcMar>
+              <w:top w:w="80" w:type="dxa"/>
+              <w:left w:w="80" w:type="dxa"/>
+              <w:bottom w:w="80" w:type="dxa"/>
+              <w:right w:w="80" w:type="dxa"/>
+            </w:tcMar>
+          </w:tcPr>
+          <w:p>
+            <w:pPr>
+              <w:pStyle w:val="TableContents"/>
+              <w:spacing w:line="240" w:lineRule="auto"/>
+            </w:pPr>
+            <w:r>
+              <w:t>Team Member</w:t>
+            </w:r>
+          </w:p>
+        </w:tc>
+        <w:tc>
+          <w:tcPr>
+            <w:tcW w:w="7646" w:type="dxa"/>
+            <w:tcBorders>
+              <w:top w:val="single" w:sz="4" w:space="0" w:color="000001"/>
+              <w:left w:val="single" w:sz="4" w:space="0" w:color="000001"/>
+              <w:bottom w:val="single" w:sz="4" w:space="0" w:color="000001"/>
+              <w:right w:val="single" w:sz="4" w:space="0" w:color="000001"/>
+            </w:tcBorders>
+            <w:shd w:val="clear" w:color="auto" w:fill="004586"/>
+            <w:tcMar>
+              <w:top w:w="80" w:type="dxa"/>
+              <w:left w:w="80" w:type="dxa"/>
+              <w:bottom w:w="80" w:type="dxa"/>
+              <w:right w:w="80" w:type="dxa"/>
+            </w:tcMar>
+          </w:tcPr>
+          <w:p>
+            <w:pPr>
+              <w:pStyle w:val="TableContents"/>
+              <w:shd w:val="clear" w:color="auto" w:fill="004586"/>
+              <w:spacing w:line="240" w:lineRule="auto"/>
+              <w:rPr>
+                <w:b/>
+                <w:bCs/>
+              </w:rPr>
+            </w:pPr>
+            <w:r>
+              <w:rPr>
+                <w:b/>
+                <w:bCs/>
+              </w:rPr>
+              <w:t>Nicolas Frazer-McKee</w:t>
+            </w:r>
+          </w:p>
+        </w:tc>
+      </w:tr>
+      <w:tr>
+        <w:trPr>
+          <w:trHeight w:val="270"/>
+        </w:trPr>
+        <w:tc>
+          <w:tcPr>
+            <w:tcW w:w="1704" w:type="dxa"/>
+            <w:tcBorders>
+              <w:top w:val="single" w:sz="4" w:space="0" w:color="000001"/>
+              <w:left w:val="single" w:sz="4" w:space="0" w:color="000001"/>
+              <w:bottom w:val="single" w:sz="4" w:space="0" w:color="000001"/>
+              <w:right w:val="single" w:sz="4" w:space="0" w:color="000001"/>
+            </w:tcBorders>
+            <w:shd w:val="clear" w:color="auto" w:fill="FFFFFF"/>
+            <w:tcMar>
+              <w:top w:w="80" w:type="dxa"/>
+              <w:left w:w="80" w:type="dxa"/>
+              <w:bottom w:w="80" w:type="dxa"/>
+              <w:right w:w="80" w:type="dxa"/>
+            </w:tcMar>
+          </w:tcPr>
+          <w:p>
+            <w:pPr>
+              <w:pStyle w:val="TableContents"/>
+              <w:spacing w:line="240" w:lineRule="auto"/>
+            </w:pPr>
+            <w:r>
+              <w:t>Role</w:t>
+            </w:r>
+          </w:p>
+        </w:tc>
+        <w:tc>
+          <w:tcPr>
+            <w:tcW w:w="7646" w:type="dxa"/>
+            <w:tcBorders>
+              <w:top w:val="single" w:sz="4" w:space="0" w:color="000001"/>
+              <w:left w:val="single" w:sz="4" w:space="0" w:color="000001"/>
+              <w:bottom w:val="single" w:sz="4" w:space="0" w:color="000001"/>
+              <w:right w:val="single" w:sz="4" w:space="0" w:color="000001"/>
+            </w:tcBorders>
+            <w:shd w:val="clear" w:color="auto" w:fill="FFFFFF"/>
+            <w:tcMar>
+              <w:top w:w="80" w:type="dxa"/>
+              <w:left w:w="80" w:type="dxa"/>
+              <w:bottom w:w="80" w:type="dxa"/>
+              <w:right w:w="80" w:type="dxa"/>
+            </w:tcMar>
+          </w:tcPr>
+          <w:p>
+            <w:pPr>
+              <w:pStyle w:val="TableContents"/>
+              <w:spacing w:line="240" w:lineRule="auto"/>
+            </w:pPr>
+            <w:r>
+              <w:t>Documentation</w:t>
+            </w:r>
+          </w:p>
+        </w:tc>
+      </w:tr>
+      <w:tr>
+        <w:trPr>
+          <w:trHeight w:val="270"/>
+        </w:trPr>
+        <w:tc>
+          <w:tcPr>
+            <w:tcW w:w="1704" w:type="dxa"/>
+            <w:tcBorders>
+              <w:top w:val="single" w:sz="4" w:space="0" w:color="000001"/>
+              <w:left w:val="single" w:sz="4" w:space="0" w:color="000001"/>
+              <w:bottom w:val="single" w:sz="4" w:space="0" w:color="000001"/>
+              <w:right w:val="single" w:sz="4" w:space="0" w:color="000001"/>
+            </w:tcBorders>
+            <w:shd w:val="clear" w:color="auto" w:fill="FFFFFF"/>
+            <w:tcMar>
+              <w:top w:w="80" w:type="dxa"/>
+              <w:left w:w="80" w:type="dxa"/>
+              <w:bottom w:w="80" w:type="dxa"/>
+              <w:right w:w="80" w:type="dxa"/>
+            </w:tcMar>
+          </w:tcPr>
+          <w:p>
+            <w:pPr>
+              <w:pStyle w:val="TableContents"/>
+              <w:spacing w:line="240" w:lineRule="auto"/>
+            </w:pPr>
+            <w:r>
+              <w:t>Knowledge</w:t>
+            </w:r>
+          </w:p>
+        </w:tc>
+        <w:tc>
+          <w:tcPr>
+            <w:tcW w:w="7646" w:type="dxa"/>
+            <w:tcBorders>
+              <w:top w:val="single" w:sz="4" w:space="0" w:color="000001"/>
+              <w:left w:val="single" w:sz="4" w:space="0" w:color="000001"/>
+              <w:bottom w:val="single" w:sz="4" w:space="0" w:color="000001"/>
+              <w:right w:val="single" w:sz="4" w:space="0" w:color="000001"/>
+            </w:tcBorders>
+            <w:shd w:val="clear" w:color="auto" w:fill="FFFFFF"/>
+            <w:tcMar>
+              <w:top w:w="80" w:type="dxa"/>
+              <w:left w:w="80" w:type="dxa"/>
+              <w:bottom w:w="80" w:type="dxa"/>
+              <w:right w:w="80" w:type="dxa"/>
+            </w:tcMar>
+          </w:tcPr>
+          <w:p>
+            <w:pPr>
+              <w:pStyle w:val="TableContents"/>
+              <w:spacing w:line="240" w:lineRule="auto"/>
+              <w:rPr>
+                <w:lang w:val="fr-CA"/>
+              </w:rPr>
+            </w:pPr>
+            <w:r>
+              <w:rPr>
+                <w:lang w:val="fr-CA"/>
+              </w:rPr>
+              <w:t>Javascript, PHP, HTML, CSS, Java, c++,</w:t>
+            </w:r>
+            <w:r>
+              <w:rPr>
+                <w:lang w:val="fr-CA"/>
+              </w:rPr>
+              <w:t xml:space="preserve"> </w:t>
+            </w:r>
+            <w:r>
+              <w:rPr>
+                <w:lang w:val="fr-CA"/>
+              </w:rPr>
+              <w:t>SQL</w:t>
+            </w:r>
+          </w:p>
+        </w:tc>
+      </w:tr>
+      <w:tr>
+        <w:trPr>
+          <w:trHeight w:val="990"/>
+        </w:trPr>
+        <w:tc>
+          <w:tcPr>
+            <w:tcW w:w="1704" w:type="dxa"/>
+            <w:tcBorders>
+              <w:top w:val="single" w:sz="4" w:space="0" w:color="000001"/>
+              <w:left w:val="single" w:sz="4" w:space="0" w:color="000001"/>
+              <w:bottom w:val="single" w:sz="4" w:space="0" w:color="000001"/>
+              <w:right w:val="single" w:sz="4" w:space="0" w:color="000001"/>
+            </w:tcBorders>
+            <w:shd w:val="clear" w:color="auto" w:fill="FFFFFF"/>
+            <w:tcMar>
+              <w:top w:w="80" w:type="dxa"/>
+              <w:left w:w="80" w:type="dxa"/>
+              <w:bottom w:w="80" w:type="dxa"/>
+              <w:right w:w="80" w:type="dxa"/>
+            </w:tcMar>
+          </w:tcPr>
+          <w:p>
+            <w:pPr>
+              <w:pStyle w:val="TableContents"/>
+              <w:spacing w:line="240" w:lineRule="auto"/>
+            </w:pPr>
+            <w:r>
+              <w:t>Experience</w:t>
+            </w:r>
+          </w:p>
+        </w:tc>
+        <w:tc>
+          <w:tcPr>
+            <w:tcW w:w="7646" w:type="dxa"/>
+            <w:tcBorders>
+              <w:top w:val="single" w:sz="4" w:space="0" w:color="000001"/>
+              <w:left w:val="single" w:sz="4" w:space="0" w:color="000001"/>
+              <w:bottom w:val="single" w:sz="4" w:space="0" w:color="000001"/>
+              <w:right w:val="single" w:sz="4" w:space="0" w:color="000001"/>
+            </w:tcBorders>
+            <w:shd w:val="clear" w:color="auto" w:fill="FFFFFF"/>
+            <w:tcMar>
+              <w:top w:w="80" w:type="dxa"/>
+              <w:left w:w="80" w:type="dxa"/>
+              <w:bottom w:w="80" w:type="dxa"/>
+              <w:right w:w="80" w:type="dxa"/>
+            </w:tcMar>
+          </w:tcPr>
+          <w:p>
+            <w:pPr>
+              <w:pStyle w:val="TableContents"/>
+              <w:numPr>
+                <w:ilvl w:val="0"/>
+                <w:numId w:val="11"/>
+              </w:numPr>
+              <w:spacing w:line="240" w:lineRule="auto"/>
+            </w:pPr>
+            <w:r>
+              <w:t>Personal web page editing and hosting</w:t>
+            </w:r>
+          </w:p>
+          <w:p>
+            <w:pPr>
+              <w:pStyle w:val="TableContents"/>
+              <w:numPr>
+                <w:ilvl w:val="0"/>
+                <w:numId w:val="11"/>
+              </w:numPr>
+              <w:spacing w:line="240" w:lineRule="auto"/>
+            </w:pPr>
+            <w:r>
+              <w:t>Formal documentation writing as scientific papers</w:t>
+            </w:r>
+          </w:p>
+        </w:tc>
+      </w:tr>
+      <w:tr>
+        <w:trPr>
+          <w:trHeight w:val="750"/>
+        </w:trPr>
+        <w:tc>
+          <w:tcPr>
+            <w:tcW w:w="1704" w:type="dxa"/>
+            <w:tcBorders>
+              <w:top w:val="single" w:sz="4" w:space="0" w:color="000001"/>
+              <w:left w:val="single" w:sz="4" w:space="0" w:color="000001"/>
+              <w:bottom w:val="single" w:sz="4" w:space="0" w:color="000001"/>
+              <w:right w:val="single" w:sz="4" w:space="0" w:color="000001"/>
+            </w:tcBorders>
+            <w:shd w:val="clear" w:color="auto" w:fill="FFFFFF"/>
+            <w:tcMar>
+              <w:top w:w="80" w:type="dxa"/>
+              <w:left w:w="80" w:type="dxa"/>
+              <w:bottom w:w="80" w:type="dxa"/>
+              <w:right w:w="80" w:type="dxa"/>
+            </w:tcMar>
+          </w:tcPr>
+          <w:p>
+            <w:pPr>
+              <w:pStyle w:val="TableContents"/>
+              <w:spacing w:line="240" w:lineRule="auto"/>
+            </w:pPr>
+            <w:r>
+              <w:t>Strengths</w:t>
+            </w:r>
+          </w:p>
+        </w:tc>
+        <w:tc>
+          <w:tcPr>
+            <w:tcW w:w="7646" w:type="dxa"/>
+            <w:tcBorders>
+              <w:top w:val="single" w:sz="4" w:space="0" w:color="000001"/>
+              <w:left w:val="single" w:sz="4" w:space="0" w:color="000001"/>
+              <w:bottom w:val="single" w:sz="4" w:space="0" w:color="000001"/>
+              <w:right w:val="single" w:sz="4" w:space="0" w:color="000001"/>
+            </w:tcBorders>
+            <w:shd w:val="clear" w:color="auto" w:fill="FFFFFF"/>
+            <w:tcMar>
+              <w:top w:w="80" w:type="dxa"/>
+              <w:left w:w="80" w:type="dxa"/>
+              <w:bottom w:w="80" w:type="dxa"/>
+              <w:right w:w="80" w:type="dxa"/>
+            </w:tcMar>
+          </w:tcPr>
+          <w:p>
+            <w:pPr>
+              <w:pStyle w:val="TableContents"/>
+              <w:numPr>
+                <w:ilvl w:val="0"/>
+                <w:numId w:val="14"/>
+              </w:numPr>
+              <w:spacing w:line="240" w:lineRule="auto"/>
+            </w:pPr>
+            <w:r>
+              <w:t>Formal writing</w:t>
+            </w:r>
+          </w:p>
+          <w:p>
+            <w:pPr>
+              <w:pStyle w:val="TableContents"/>
+              <w:numPr>
+                <w:ilvl w:val="0"/>
+                <w:numId w:val="14"/>
+              </w:numPr>
+              <w:spacing w:line="240" w:lineRule="auto"/>
+            </w:pPr>
+            <w:r>
+              <w:t>Diagram creation</w:t>
+            </w:r>
+          </w:p>
+        </w:tc>
+      </w:tr>
+      <w:tr>
+        <w:trPr>
+          <w:trHeight w:val="270"/>
+        </w:trPr>
+        <w:tc>
+          <w:tcPr>
+            <w:tcW w:w="1704" w:type="dxa"/>
+            <w:tcBorders>
+              <w:top w:val="single" w:sz="4" w:space="0" w:color="000001"/>
+              <w:left w:val="single" w:sz="4" w:space="0" w:color="000001"/>
+              <w:bottom w:val="single" w:sz="4" w:space="0" w:color="000001"/>
+              <w:right w:val="single" w:sz="4" w:space="0" w:color="000001"/>
+            </w:tcBorders>
+            <w:shd w:val="clear" w:color="auto" w:fill="FFFFFF"/>
+            <w:tcMar>
+              <w:top w:w="80" w:type="dxa"/>
+              <w:left w:w="80" w:type="dxa"/>
+              <w:bottom w:w="80" w:type="dxa"/>
+              <w:right w:w="80" w:type="dxa"/>
+            </w:tcMar>
+          </w:tcPr>
+          <w:p>
+            <w:pPr>
+              <w:pStyle w:val="TableContents"/>
+              <w:spacing w:line="240" w:lineRule="auto"/>
+            </w:pPr>
+            <w:r>
+              <w:t>Availability</w:t>
+            </w:r>
+          </w:p>
+        </w:tc>
+        <w:tc>
+          <w:tcPr>
+            <w:tcW w:w="7646" w:type="dxa"/>
+            <w:tcBorders>
+              <w:top w:val="single" w:sz="4" w:space="0" w:color="000001"/>
+              <w:left w:val="single" w:sz="4" w:space="0" w:color="000001"/>
+              <w:bottom w:val="single" w:sz="4" w:space="0" w:color="000001"/>
+              <w:right w:val="single" w:sz="4" w:space="0" w:color="000001"/>
+            </w:tcBorders>
+            <w:shd w:val="clear" w:color="auto" w:fill="FFFFFF"/>
+            <w:tcMar>
+              <w:top w:w="80" w:type="dxa"/>
+              <w:left w:w="80" w:type="dxa"/>
+              <w:bottom w:w="80" w:type="dxa"/>
+              <w:right w:w="80" w:type="dxa"/>
+            </w:tcMar>
+          </w:tcPr>
+          <w:p>
+            <w:pPr>
+              <w:pStyle w:val="TableContents"/>
+              <w:spacing w:line="240" w:lineRule="auto"/>
+            </w:pPr>
+            <w:r>
+              <w:t>Evenings during the week</w:t>
+            </w:r>
+          </w:p>
+        </w:tc>
+      </w:tr>
+    </w:tbl>
     <w:p>
       <w:pPr>
         <w:pStyle w:val="Standard"/>
@@ -16534,7 +17567,11 @@
         <w:ind w:left="576"/>
       </w:pPr>
       <w:r>
-        <w:t>The following section has been divided into several subsections which discuss technical resources associated with documentation, programming languages and software, hardware, operating systems, communication and management.</w:t>
+        <w:t xml:space="preserve">The following section has been divided into several subsections which discuss technical resources </w:t>
+      </w:r>
+      <w:r>
+        <w:lastRenderedPageBreak/>
+        <w:t>associated with documentation, programming languages and software, hardware, operating systems, communication and management.</w:t>
       </w:r>
     </w:p>
     <w:p>
@@ -16561,11 +17598,7 @@
         <w:ind w:left="576"/>
       </w:pPr>
       <w:r>
-        <w:t xml:space="preserve">The softwares that are being used for editing and reviewing the source documentations and codes are Google Docs/Drive and Microsoft word. Google Docs is a flexible program that allows teammembers to brainstorm and work together effectively on the same document in real-time. Google Drive is used to store Google docs files in a shared folder that all team members could access. Microsoft Word was used for </w:t>
-      </w:r>
-      <w:r>
-        <w:lastRenderedPageBreak/>
-        <w:t>more individual documentation from team members and for greater flexibility in organizing documented information. Adobe Reader was utilized in order to render documents into a format that could be read by all team members and their affiliates. WireFrame was used to design and showcase the front end interfaces and pages that would become part of the completed product.</w:t>
+        <w:t>The softwares that are being used for editing and reviewing the source documentations and codes are Google Docs/Drive and Microsoft word. Google Docs is a flexible program that allows teammembers to brainstorm and work together effectively on the same document in real-time. Google Drive is used to store Google docs files in a shared folder that all team members could access. Microsoft Word was used for more individual documentation from team members and for greater flexibility in organizing documented information. Adobe Reader was utilized in order to render documents into a format that could be read by all team members and their affiliates. WireFrame was used to design and showcase the front end interfaces and pages that would become part of the completed product.</w:t>
       </w:r>
     </w:p>
     <w:p>
@@ -16716,6 +17749,7 @@
           <w:b/>
           <w:bCs/>
         </w:rPr>
+        <w:lastRenderedPageBreak/>
         <w:t>4.2.5 Communication and Management</w:t>
       </w:r>
     </w:p>
@@ -16766,7 +17800,6 @@
         <w:ind w:left="288"/>
       </w:pPr>
       <w:r>
-        <w:lastRenderedPageBreak/>
         <w:t>5.2     SCOPED OUT</w:t>
       </w:r>
     </w:p>
@@ -16924,14 +17957,14 @@
         <w:rPr>
           <w:rFonts w:eastAsia="Times New Roman" w:cs="Times New Roman"/>
         </w:rPr>
-        <w:t xml:space="preserve">For the server side, the components are the users( students, admin), the schedule, the database and the courses.  The database contains the information on the students, the administrators and the courses. When the users modify their preferences and their information, it is updated in the database by a query. The students interact with the schedule component when they generate their schedule based on their preferences. The schedule component then fetches their preferences and generate the appropriate schedule. The administrator component can manage the courses and their properties. After the required information is gathered through the user page, the appropriate courses are then modified with a database query. Finally, the schedule provides the client side with the data that is to be displayed on the pages such as the student schedule or the full course sequence. This setup allows us to control the information of the students and the administrators. Ensuring that when they are needed,  they can be accessed through the </w:t>
+        <w:t xml:space="preserve">For the server side, the components are the users( students, admin), the schedule, the database and the courses.  The database contains the information on the students, the administrators and the courses. When </w:t>
       </w:r>
       <w:r>
         <w:rPr>
           <w:rFonts w:eastAsia="Times New Roman" w:cs="Times New Roman"/>
         </w:rPr>
         <w:lastRenderedPageBreak/>
-        <w:t>database. This will also facilitate the process of generating the algorithm since the components are independent and will be easier to manipulate.</w:t>
+        <w:t>the users modify their preferences and their information, it is updated in the database by a query. The students interact with the schedule component when they generate their schedule based on their preferences. The schedule component then fetches their preferences and generate the appropriate schedule. The administrator component can manage the courses and their properties. After the required information is gathered through the user page, the appropriate courses are then modified with a database query. Finally, the schedule provides the client side with the data that is to be displayed on the pages such as the student schedule or the full course sequence. This setup allows us to control the information of the students and the administrators. Ensuring that when they are needed,  they can be accessed through the database. This will also facilitate the process of generating the algorithm since the components are independent and will be easier to manipulate.</w:t>
       </w:r>
     </w:p>
     <w:p>
@@ -17056,6 +18089,7 @@
         <w:rPr>
           <w:u w:val="single"/>
         </w:rPr>
+        <w:lastRenderedPageBreak/>
         <w:t>Programming Languages:</w:t>
       </w:r>
     </w:p>
@@ -17110,11 +18144,7 @@
         <w:ind w:left="576"/>
       </w:pPr>
       <w:r>
-        <w:t xml:space="preserve">CSC is language within the markup language that allows to manipulate the design of the web document, </w:t>
-      </w:r>
-      <w:r>
-        <w:lastRenderedPageBreak/>
-        <w:t>meaning positioning, color and overall presentation.</w:t>
+        <w:t>CSC is language within the markup language that allows to manipulate the design of the web document, meaning positioning, color and overall presentation.</w:t>
       </w:r>
     </w:p>
     <w:p>
@@ -17287,6 +18317,7 @@
           <w:b/>
           <w:bCs/>
         </w:rPr>
+        <w:lastRenderedPageBreak/>
         <w:t>PhpStorm</w:t>
       </w:r>
     </w:p>
@@ -17339,7 +18370,6 @@
         <w:ind w:left="576"/>
       </w:pPr>
       <w:r>
-        <w:lastRenderedPageBreak/>
         <w:t>Git is a source code management system used for software development. It allows developers to save different versions of their projects at different points of time and compare these versions between each other. Git allows developers to contribute to a repository(project) even if the developer is not connected to the Internet. It stores a local copy of the project on the local repository and changes made on the local repository can be pushed to the main repository. This allows to stay organized and maintain previous versions of the project.</w:t>
       </w:r>
     </w:p>
@@ -18369,6 +19399,7 @@
                 <w:szCs w:val="24"/>
                 <w:lang w:eastAsia="en-CA"/>
               </w:rPr>
+              <w:lastRenderedPageBreak/>
               <w:t xml:space="preserve">Activity </w:t>
             </w:r>
           </w:p>
@@ -18821,18 +19852,7 @@
                 <w:szCs w:val="24"/>
                 <w:lang w:eastAsia="en-CA"/>
               </w:rPr>
-              <w:t xml:space="preserve">Work hour per </w:t>
-            </w:r>
-            <w:r>
-              <w:rPr>
-                <w:rFonts w:eastAsia="Times New Roman" w:cs="Arial"/>
-                <w:color w:val="000000"/>
-                <w:sz w:val="24"/>
-                <w:szCs w:val="24"/>
-                <w:lang w:eastAsia="en-CA"/>
-              </w:rPr>
-              <w:lastRenderedPageBreak/>
-              <w:t xml:space="preserve">person </w:t>
+              <w:t xml:space="preserve">Work hour per person </w:t>
             </w:r>
           </w:p>
         </w:tc>
@@ -18887,7 +19907,6 @@
                 <w:szCs w:val="24"/>
                 <w:lang w:eastAsia="en-CA"/>
               </w:rPr>
-              <w:lastRenderedPageBreak/>
               <w:t>Artifact #3</w:t>
             </w:r>
           </w:p>
@@ -20259,6 +21278,7 @@
                 <w:szCs w:val="24"/>
                 <w:lang w:eastAsia="en-CA"/>
               </w:rPr>
+              <w:lastRenderedPageBreak/>
               <w:t>Artifact #1</w:t>
             </w:r>
           </w:p>
@@ -20698,7 +21718,6 @@
                 <w:szCs w:val="24"/>
                 <w:lang w:eastAsia="en-CA"/>
               </w:rPr>
-              <w:lastRenderedPageBreak/>
               <w:t>Purpose</w:t>
             </w:r>
           </w:p>
@@ -22342,18 +23361,7 @@
                 <w:szCs w:val="24"/>
                 <w:lang w:eastAsia="en-CA"/>
               </w:rPr>
-              <w:t xml:space="preserve">Final coverage on the number of hours put into the project by each </w:t>
-            </w:r>
-            <w:r>
-              <w:rPr>
-                <w:rFonts w:eastAsia="Times New Roman" w:cs="Arial"/>
-                <w:color w:val="000000"/>
-                <w:sz w:val="24"/>
-                <w:szCs w:val="24"/>
-                <w:lang w:eastAsia="en-CA"/>
-              </w:rPr>
-              <w:lastRenderedPageBreak/>
-              <w:t xml:space="preserve">person. </w:t>
+              <w:t xml:space="preserve">Final coverage on the number of hours put into the project by each person. </w:t>
             </w:r>
           </w:p>
         </w:tc>
@@ -22387,7 +23395,6 @@
                 <w:szCs w:val="24"/>
                 <w:lang w:eastAsia="en-CA"/>
               </w:rPr>
-              <w:lastRenderedPageBreak/>
               <w:t xml:space="preserve">Work hour per person </w:t>
             </w:r>
           </w:p>
@@ -23620,6 +24627,7 @@
           <w:szCs w:val="28"/>
           <w:lang w:val="en-CA" w:eastAsia="en-CA" w:bidi="ar-SA"/>
         </w:rPr>
+        <w:lastRenderedPageBreak/>
         <w:drawing>
           <wp:inline distT="0" distB="0" distL="0" distR="0">
             <wp:extent cx="6330416" cy="5029200"/>
@@ -23794,6 +24802,7 @@
           <w:szCs w:val="28"/>
           <w:lang w:val="en-CA" w:eastAsia="en-CA" w:bidi="ar-SA"/>
         </w:rPr>
+        <w:lastRenderedPageBreak/>
         <w:t xml:space="preserve"> </w:t>
       </w:r>
       <w:r>
@@ -24338,6 +25347,7 @@
           <w:szCs w:val="28"/>
           <w:lang w:val="en-CA" w:eastAsia="en-CA" w:bidi="ar-SA"/>
         </w:rPr>
+        <w:lastRenderedPageBreak/>
         <w:drawing>
           <wp:inline distT="0" distB="0" distL="0" distR="0">
             <wp:extent cx="5718634" cy="3788684"/>
@@ -24398,7 +25408,7 @@
 </file>
 
 <file path=word/endnotes.xml><?xml version="1.0" encoding="utf-8"?>
-<w:endnotes xmlns:wpc="http://schemas.microsoft.com/office/word/2010/wordprocessingCanvas" xmlns:cx="http://schemas.microsoft.com/office/drawing/2014/chartex" xmlns:cx1="http://schemas.microsoft.com/office/drawing/2015/9/8/chartex" xmlns:mc="http://schemas.openxmlformats.org/markup-compatibility/2006" xmlns:o="urn:schemas-microsoft-com:office:office" xmlns:r="http://schemas.openxmlformats.org/officeDocument/2006/relationships" xmlns:m="http://schemas.openxmlformats.org/officeDocument/2006/math" xmlns:v="urn:schemas-microsoft-com:vml" xmlns:wp14="http://schemas.microsoft.com/office/word/2010/wordprocessingDrawing" xmlns:wp="http://schemas.openxmlformats.org/drawingml/2006/wordprocessingDrawing" xmlns:w10="urn:schemas-microsoft-com:office:word" xmlns:w="http://schemas.openxmlformats.org/wordprocessingml/2006/main" xmlns:w14="http://schemas.microsoft.com/office/word/2010/wordml" xmlns:w15="http://schemas.microsoft.com/office/word/2012/wordml" xmlns:w16se="http://schemas.microsoft.com/office/word/2015/wordml/symex" xmlns:wpg="http://schemas.microsoft.com/office/word/2010/wordprocessingGroup" xmlns:wpi="http://schemas.microsoft.com/office/word/2010/wordprocessingInk" xmlns:wne="http://schemas.microsoft.com/office/word/2006/wordml" xmlns:wps="http://schemas.microsoft.com/office/word/2010/wordprocessingShape" mc:Ignorable="w14 w15 w16se wp14">
+<w:endnotes xmlns:wpc="http://schemas.microsoft.com/office/word/2010/wordprocessingCanvas" xmlns:mc="http://schemas.openxmlformats.org/markup-compatibility/2006" xmlns:o="urn:schemas-microsoft-com:office:office" xmlns:r="http://schemas.openxmlformats.org/officeDocument/2006/relationships" xmlns:m="http://schemas.openxmlformats.org/officeDocument/2006/math" xmlns:v="urn:schemas-microsoft-com:vml" xmlns:wp14="http://schemas.microsoft.com/office/word/2010/wordprocessingDrawing" xmlns:wp="http://schemas.openxmlformats.org/drawingml/2006/wordprocessingDrawing" xmlns:w10="urn:schemas-microsoft-com:office:word" xmlns:w="http://schemas.openxmlformats.org/wordprocessingml/2006/main" xmlns:w14="http://schemas.microsoft.com/office/word/2010/wordml" xmlns:w15="http://schemas.microsoft.com/office/word/2012/wordml" xmlns:wpg="http://schemas.microsoft.com/office/word/2010/wordprocessingGroup" xmlns:wpi="http://schemas.microsoft.com/office/word/2010/wordprocessingInk" xmlns:wne="http://schemas.microsoft.com/office/word/2006/wordml" xmlns:wps="http://schemas.microsoft.com/office/word/2010/wordprocessingShape" mc:Ignorable="w14 w15 wp14">
   <w:endnote w:type="separator" w:id="-1">
     <w:p>
       <w:r>
@@ -24417,7 +25427,7 @@
 </file>
 
 <file path=word/footnotes.xml><?xml version="1.0" encoding="utf-8"?>
-<w:footnotes xmlns:wpc="http://schemas.microsoft.com/office/word/2010/wordprocessingCanvas" xmlns:cx="http://schemas.microsoft.com/office/drawing/2014/chartex" xmlns:cx1="http://schemas.microsoft.com/office/drawing/2015/9/8/chartex" xmlns:mc="http://schemas.openxmlformats.org/markup-compatibility/2006" xmlns:o="urn:schemas-microsoft-com:office:office" xmlns:r="http://schemas.openxmlformats.org/officeDocument/2006/relationships" xmlns:m="http://schemas.openxmlformats.org/officeDocument/2006/math" xmlns:v="urn:schemas-microsoft-com:vml" xmlns:wp14="http://schemas.microsoft.com/office/word/2010/wordprocessingDrawing" xmlns:wp="http://schemas.openxmlformats.org/drawingml/2006/wordprocessingDrawing" xmlns:w10="urn:schemas-microsoft-com:office:word" xmlns:w="http://schemas.openxmlformats.org/wordprocessingml/2006/main" xmlns:w14="http://schemas.microsoft.com/office/word/2010/wordml" xmlns:w15="http://schemas.microsoft.com/office/word/2012/wordml" xmlns:w16se="http://schemas.microsoft.com/office/word/2015/wordml/symex" xmlns:wpg="http://schemas.microsoft.com/office/word/2010/wordprocessingGroup" xmlns:wpi="http://schemas.microsoft.com/office/word/2010/wordprocessingInk" xmlns:wne="http://schemas.microsoft.com/office/word/2006/wordml" xmlns:wps="http://schemas.microsoft.com/office/word/2010/wordprocessingShape" mc:Ignorable="w14 w15 w16se wp14">
+<w:footnotes xmlns:wpc="http://schemas.microsoft.com/office/word/2010/wordprocessingCanvas" xmlns:mc="http://schemas.openxmlformats.org/markup-compatibility/2006" xmlns:o="urn:schemas-microsoft-com:office:office" xmlns:r="http://schemas.openxmlformats.org/officeDocument/2006/relationships" xmlns:m="http://schemas.openxmlformats.org/officeDocument/2006/math" xmlns:v="urn:schemas-microsoft-com:vml" xmlns:wp14="http://schemas.microsoft.com/office/word/2010/wordprocessingDrawing" xmlns:wp="http://schemas.openxmlformats.org/drawingml/2006/wordprocessingDrawing" xmlns:w10="urn:schemas-microsoft-com:office:word" xmlns:w="http://schemas.openxmlformats.org/wordprocessingml/2006/main" xmlns:w14="http://schemas.microsoft.com/office/word/2010/wordml" xmlns:w15="http://schemas.microsoft.com/office/word/2012/wordml" xmlns:wpg="http://schemas.microsoft.com/office/word/2010/wordprocessingGroup" xmlns:wpi="http://schemas.microsoft.com/office/word/2010/wordprocessingInk" xmlns:wne="http://schemas.microsoft.com/office/word/2006/wordml" xmlns:wps="http://schemas.microsoft.com/office/word/2010/wordprocessingShape" mc:Ignorable="w14 w15 wp14">
   <w:footnote w:type="separator" w:id="-1">
     <w:p>
       <w:r>
@@ -24439,7 +25449,7 @@
 </file>
 
 <file path=word/numbering.xml><?xml version="1.0" encoding="utf-8"?>
-<w:numbering xmlns:wpc="http://schemas.microsoft.com/office/word/2010/wordprocessingCanvas" xmlns:cx="http://schemas.microsoft.com/office/drawing/2014/chartex" xmlns:cx1="http://schemas.microsoft.com/office/drawing/2015/9/8/chartex" xmlns:mc="http://schemas.openxmlformats.org/markup-compatibility/2006" xmlns:o="urn:schemas-microsoft-com:office:office" xmlns:r="http://schemas.openxmlformats.org/officeDocument/2006/relationships" xmlns:m="http://schemas.openxmlformats.org/officeDocument/2006/math" xmlns:v="urn:schemas-microsoft-com:vml" xmlns:wp14="http://schemas.microsoft.com/office/word/2010/wordprocessingDrawing" xmlns:wp="http://schemas.openxmlformats.org/drawingml/2006/wordprocessingDrawing" xmlns:w10="urn:schemas-microsoft-com:office:word" xmlns:w="http://schemas.openxmlformats.org/wordprocessingml/2006/main" xmlns:w14="http://schemas.microsoft.com/office/word/2010/wordml" xmlns:w15="http://schemas.microsoft.com/office/word/2012/wordml" xmlns:w16se="http://schemas.microsoft.com/office/word/2015/wordml/symex" xmlns:wpg="http://schemas.microsoft.com/office/word/2010/wordprocessingGroup" xmlns:wpi="http://schemas.microsoft.com/office/word/2010/wordprocessingInk" xmlns:wne="http://schemas.microsoft.com/office/word/2006/wordml" xmlns:wps="http://schemas.microsoft.com/office/word/2010/wordprocessingShape" mc:Ignorable="w14 w15 w16se wp14">
+<w:numbering xmlns:wpc="http://schemas.microsoft.com/office/word/2010/wordprocessingCanvas" xmlns:mc="http://schemas.openxmlformats.org/markup-compatibility/2006" xmlns:o="urn:schemas-microsoft-com:office:office" xmlns:r="http://schemas.openxmlformats.org/officeDocument/2006/relationships" xmlns:m="http://schemas.openxmlformats.org/officeDocument/2006/math" xmlns:v="urn:schemas-microsoft-com:vml" xmlns:wp14="http://schemas.microsoft.com/office/word/2010/wordprocessingDrawing" xmlns:wp="http://schemas.openxmlformats.org/drawingml/2006/wordprocessingDrawing" xmlns:w10="urn:schemas-microsoft-com:office:word" xmlns:w="http://schemas.openxmlformats.org/wordprocessingml/2006/main" xmlns:w14="http://schemas.microsoft.com/office/word/2010/wordml" xmlns:w15="http://schemas.microsoft.com/office/word/2012/wordml" xmlns:wpg="http://schemas.microsoft.com/office/word/2010/wordprocessingGroup" xmlns:wpi="http://schemas.microsoft.com/office/word/2010/wordprocessingInk" xmlns:wne="http://schemas.microsoft.com/office/word/2006/wordml" xmlns:wps="http://schemas.microsoft.com/office/word/2010/wordprocessingShape" mc:Ignorable="w14 w15 wp14">
   <w:abstractNum w:abstractNumId="0" w15:restartNumberingAfterBreak="0">
     <w:nsid w:val="00672308"/>
     <w:multiLevelType w:val="multilevel"/>
@@ -28194,7 +29204,7 @@
 </file>
 
 <file path=word/styles.xml><?xml version="1.0" encoding="utf-8"?>
-<w:styles xmlns:mc="http://schemas.openxmlformats.org/markup-compatibility/2006" xmlns:r="http://schemas.openxmlformats.org/officeDocument/2006/relationships" xmlns:w="http://schemas.openxmlformats.org/wordprocessingml/2006/main" xmlns:w14="http://schemas.microsoft.com/office/word/2010/wordml" xmlns:w15="http://schemas.microsoft.com/office/word/2012/wordml" xmlns:w16se="http://schemas.microsoft.com/office/word/2015/wordml/symex" mc:Ignorable="w14 w15 w16se">
+<w:styles xmlns:mc="http://schemas.openxmlformats.org/markup-compatibility/2006" xmlns:r="http://schemas.openxmlformats.org/officeDocument/2006/relationships" xmlns:w="http://schemas.openxmlformats.org/wordprocessingml/2006/main" xmlns:w14="http://schemas.microsoft.com/office/word/2010/wordml" xmlns:w15="http://schemas.microsoft.com/office/word/2012/wordml" mc:Ignorable="w14 w15">
   <w:docDefaults>
     <w:rPrDefault>
       <w:rPr>

</xml_diff>